<commit_message>
Excel: Parents attendence form for first terminal examination
</commit_message>
<xml_diff>
--- a/result first term 2082.docx
+++ b/result first term 2082.docx
@@ -127,27 +127,7 @@
           <w:sz w:val="24"/>
           <w:szCs w:val="24"/>
         </w:rPr>
-        <w:t xml:space="preserve">Ratnanagar-7, </w:t>
-      </w:r>
-      <w:proofErr w:type="spellStart"/>
-      <w:r>
-        <w:rPr>
-          <w:rFonts w:ascii="Times New Roman" w:hAnsi="Times New Roman" w:cs="Times New Roman"/>
-          <w:b/>
-          <w:sz w:val="24"/>
-          <w:szCs w:val="24"/>
-        </w:rPr>
-        <w:t>Sauraha</w:t>
-      </w:r>
-      <w:proofErr w:type="spellEnd"/>
-      <w:r>
-        <w:rPr>
-          <w:rFonts w:ascii="Times New Roman" w:hAnsi="Times New Roman" w:cs="Times New Roman"/>
-          <w:b/>
-          <w:sz w:val="24"/>
-          <w:szCs w:val="24"/>
-        </w:rPr>
-        <w:t>, Chitwan</w:t>
+        <w:t>Ratnanagar-7, Sauraha, Chitwan</w:t>
       </w:r>
     </w:p>
     <w:p>
@@ -906,20 +886,8 @@
                 <w:sz w:val="24"/>
                 <w:szCs w:val="22"/>
               </w:rPr>
-              <w:t xml:space="preserve">Premika </w:t>
-            </w:r>
-            <w:proofErr w:type="spellStart"/>
-            <w:r>
-              <w:rPr>
-                <w:rFonts w:ascii="Times New Roman" w:hAnsi="Times New Roman" w:cs="Times New Roman"/>
-                <w:b/>
-                <w:bCs/>
-                <w:sz w:val="24"/>
-                <w:szCs w:val="22"/>
-              </w:rPr>
-              <w:t>Chepang</w:t>
-            </w:r>
-            <w:proofErr w:type="spellEnd"/>
+              <w:t>Premika Chepang</w:t>
+            </w:r>
           </w:p>
           <w:p>
             <w:pPr>
@@ -1182,20 +1150,8 @@
                 <w:sz w:val="24"/>
                 <w:szCs w:val="22"/>
               </w:rPr>
-              <w:t xml:space="preserve">amina </w:t>
-            </w:r>
-            <w:proofErr w:type="spellStart"/>
-            <w:r>
-              <w:rPr>
-                <w:rFonts w:ascii="Times New Roman" w:hAnsi="Times New Roman" w:cs="Times New Roman"/>
-                <w:b/>
-                <w:bCs/>
-                <w:sz w:val="24"/>
-                <w:szCs w:val="22"/>
-              </w:rPr>
-              <w:t>Chepang</w:t>
-            </w:r>
-            <w:proofErr w:type="spellEnd"/>
+              <w:t>amina Chepang</w:t>
+            </w:r>
           </w:p>
           <w:p>
             <w:pPr>
@@ -1280,27 +1236,15 @@
                 <w:szCs w:val="22"/>
               </w:rPr>
             </w:pPr>
-            <w:proofErr w:type="spellStart"/>
-            <w:r>
-              <w:rPr>
-                <w:rFonts w:ascii="Times New Roman" w:hAnsi="Times New Roman" w:cs="Times New Roman"/>
-                <w:b/>
-                <w:bCs/>
-                <w:sz w:val="24"/>
-                <w:szCs w:val="22"/>
-              </w:rPr>
-              <w:t>Dripti</w:t>
-            </w:r>
-            <w:proofErr w:type="spellEnd"/>
-            <w:r>
-              <w:rPr>
-                <w:rFonts w:ascii="Times New Roman" w:hAnsi="Times New Roman" w:cs="Times New Roman"/>
-                <w:b/>
-                <w:bCs/>
-                <w:sz w:val="24"/>
-                <w:szCs w:val="22"/>
-              </w:rPr>
-              <w:t xml:space="preserve"> Acharya</w:t>
+            <w:r>
+              <w:rPr>
+                <w:rFonts w:ascii="Times New Roman" w:hAnsi="Times New Roman" w:cs="Times New Roman"/>
+                <w:b/>
+                <w:bCs/>
+                <w:sz w:val="24"/>
+                <w:szCs w:val="22"/>
+              </w:rPr>
+              <w:t>Dripti Acharya</w:t>
             </w:r>
           </w:p>
           <w:p>
@@ -1514,20 +1458,8 @@
                 <w:sz w:val="24"/>
                 <w:szCs w:val="22"/>
               </w:rPr>
-              <w:t xml:space="preserve">usha </w:t>
-            </w:r>
-            <w:proofErr w:type="spellStart"/>
-            <w:r>
-              <w:rPr>
-                <w:rFonts w:ascii="Times New Roman" w:hAnsi="Times New Roman" w:cs="Times New Roman"/>
-                <w:b/>
-                <w:bCs/>
-                <w:sz w:val="24"/>
-                <w:szCs w:val="22"/>
-              </w:rPr>
-              <w:t>Chepang</w:t>
-            </w:r>
-            <w:proofErr w:type="spellEnd"/>
+              <w:t>usha Chepang</w:t>
+            </w:r>
           </w:p>
           <w:p>
             <w:pPr>
@@ -1568,27 +1500,15 @@
                 <w:szCs w:val="22"/>
               </w:rPr>
             </w:pPr>
-            <w:proofErr w:type="spellStart"/>
-            <w:r>
-              <w:rPr>
-                <w:rFonts w:ascii="Times New Roman" w:hAnsi="Times New Roman" w:cs="Times New Roman"/>
-                <w:b/>
-                <w:bCs/>
-                <w:sz w:val="24"/>
-                <w:szCs w:val="22"/>
-              </w:rPr>
-              <w:t>Subanta</w:t>
-            </w:r>
-            <w:proofErr w:type="spellEnd"/>
-            <w:r>
-              <w:rPr>
-                <w:rFonts w:ascii="Times New Roman" w:hAnsi="Times New Roman" w:cs="Times New Roman"/>
-                <w:b/>
-                <w:bCs/>
-                <w:sz w:val="24"/>
-                <w:szCs w:val="22"/>
-              </w:rPr>
-              <w:t xml:space="preserve"> Mahato</w:t>
+            <w:r>
+              <w:rPr>
+                <w:rFonts w:ascii="Times New Roman" w:hAnsi="Times New Roman" w:cs="Times New Roman"/>
+                <w:b/>
+                <w:bCs/>
+                <w:sz w:val="24"/>
+                <w:szCs w:val="22"/>
+              </w:rPr>
+              <w:t>Subanta Mahato</w:t>
             </w:r>
           </w:p>
           <w:p>
@@ -1754,7 +1674,27 @@
                 <w:sz w:val="24"/>
                 <w:szCs w:val="22"/>
               </w:rPr>
-              <w:t>3.94 GPA</w:t>
+              <w:t>3.9</w:t>
+            </w:r>
+            <w:r>
+              <w:rPr>
+                <w:rFonts w:ascii="Times New Roman" w:hAnsi="Times New Roman" w:cs="Times New Roman"/>
+                <w:b/>
+                <w:bCs/>
+                <w:sz w:val="24"/>
+                <w:szCs w:val="22"/>
+              </w:rPr>
+              <w:t>3</w:t>
+            </w:r>
+            <w:r>
+              <w:rPr>
+                <w:rFonts w:ascii="Times New Roman" w:hAnsi="Times New Roman" w:cs="Times New Roman"/>
+                <w:b/>
+                <w:bCs/>
+                <w:sz w:val="24"/>
+                <w:szCs w:val="22"/>
+              </w:rPr>
+              <w:t xml:space="preserve"> GPA</w:t>
             </w:r>
           </w:p>
         </w:tc>
@@ -1804,7 +1744,27 @@
                 <w:sz w:val="24"/>
                 <w:szCs w:val="22"/>
               </w:rPr>
-              <w:t>3.85 GPA</w:t>
+              <w:t>3.8</w:t>
+            </w:r>
+            <w:r>
+              <w:rPr>
+                <w:rFonts w:ascii="Times New Roman" w:hAnsi="Times New Roman" w:cs="Times New Roman"/>
+                <w:b/>
+                <w:bCs/>
+                <w:sz w:val="24"/>
+                <w:szCs w:val="22"/>
+              </w:rPr>
+              <w:t>0</w:t>
+            </w:r>
+            <w:r>
+              <w:rPr>
+                <w:rFonts w:ascii="Times New Roman" w:hAnsi="Times New Roman" w:cs="Times New Roman"/>
+                <w:b/>
+                <w:bCs/>
+                <w:sz w:val="24"/>
+                <w:szCs w:val="22"/>
+              </w:rPr>
+              <w:t xml:space="preserve"> GPA</w:t>
             </w:r>
           </w:p>
         </w:tc>
@@ -1824,49 +1784,47 @@
                 <w:szCs w:val="22"/>
               </w:rPr>
             </w:pPr>
-            <w:proofErr w:type="spellStart"/>
-            <w:r>
-              <w:rPr>
-                <w:rFonts w:ascii="Times New Roman" w:hAnsi="Times New Roman" w:cs="Times New Roman"/>
-                <w:b/>
-                <w:bCs/>
-                <w:sz w:val="24"/>
-                <w:szCs w:val="22"/>
-              </w:rPr>
-              <w:t>Rasish</w:t>
-            </w:r>
-            <w:proofErr w:type="spellEnd"/>
-            <w:r>
-              <w:rPr>
-                <w:rFonts w:ascii="Times New Roman" w:hAnsi="Times New Roman" w:cs="Times New Roman"/>
-                <w:b/>
-                <w:bCs/>
-                <w:sz w:val="24"/>
-                <w:szCs w:val="22"/>
-              </w:rPr>
-              <w:t xml:space="preserve"> Bhatt</w:t>
-            </w:r>
-          </w:p>
-          <w:p>
-            <w:pPr>
-              <w:jc w:val="center"/>
-              <w:rPr>
-                <w:rFonts w:ascii="Times New Roman" w:hAnsi="Times New Roman" w:cs="Times New Roman"/>
-                <w:b/>
-                <w:bCs/>
-                <w:sz w:val="24"/>
-                <w:szCs w:val="22"/>
-              </w:rPr>
-            </w:pPr>
-            <w:r>
-              <w:rPr>
-                <w:rFonts w:ascii="Times New Roman" w:hAnsi="Times New Roman" w:cs="Times New Roman"/>
-                <w:b/>
-                <w:bCs/>
-                <w:sz w:val="24"/>
-                <w:szCs w:val="22"/>
-              </w:rPr>
-              <w:t>3.40</w:t>
+            <w:r>
+              <w:rPr>
+                <w:rFonts w:ascii="Times New Roman" w:hAnsi="Times New Roman" w:cs="Times New Roman"/>
+                <w:b/>
+                <w:bCs/>
+                <w:sz w:val="24"/>
+                <w:szCs w:val="22"/>
+              </w:rPr>
+              <w:t>Soyashan Chaudhary</w:t>
+            </w:r>
+          </w:p>
+          <w:p>
+            <w:pPr>
+              <w:jc w:val="center"/>
+              <w:rPr>
+                <w:rFonts w:ascii="Times New Roman" w:hAnsi="Times New Roman" w:cs="Times New Roman"/>
+                <w:b/>
+                <w:bCs/>
+                <w:sz w:val="24"/>
+                <w:szCs w:val="22"/>
+              </w:rPr>
+            </w:pPr>
+            <w:r>
+              <w:rPr>
+                <w:rFonts w:ascii="Times New Roman" w:hAnsi="Times New Roman" w:cs="Times New Roman"/>
+                <w:b/>
+                <w:bCs/>
+                <w:sz w:val="24"/>
+                <w:szCs w:val="22"/>
+              </w:rPr>
+              <w:t>3.4</w:t>
+            </w:r>
+            <w:r>
+              <w:rPr>
+                <w:rFonts w:ascii="Times New Roman" w:hAnsi="Times New Roman" w:cs="Times New Roman"/>
+                <w:b/>
+                <w:bCs/>
+                <w:sz w:val="24"/>
+                <w:szCs w:val="22"/>
+              </w:rPr>
+              <w:t>5</w:t>
             </w:r>
           </w:p>
         </w:tc>
@@ -2010,7 +1968,27 @@
                 <w:sz w:val="24"/>
                 <w:szCs w:val="22"/>
               </w:rPr>
-              <w:t>93.7%, 3.9 GPA</w:t>
+              <w:t>3.9</w:t>
+            </w:r>
+            <w:r>
+              <w:rPr>
+                <w:rFonts w:ascii="Times New Roman" w:hAnsi="Times New Roman" w:cs="Times New Roman"/>
+                <w:b/>
+                <w:bCs/>
+                <w:sz w:val="24"/>
+                <w:szCs w:val="22"/>
+              </w:rPr>
+              <w:t>1</w:t>
+            </w:r>
+            <w:r>
+              <w:rPr>
+                <w:rFonts w:ascii="Times New Roman" w:hAnsi="Times New Roman" w:cs="Times New Roman"/>
+                <w:b/>
+                <w:bCs/>
+                <w:sz w:val="24"/>
+                <w:szCs w:val="22"/>
+              </w:rPr>
+              <w:t xml:space="preserve"> GPA</w:t>
             </w:r>
           </w:p>
         </w:tc>
@@ -2030,49 +2008,57 @@
                 <w:szCs w:val="22"/>
               </w:rPr>
             </w:pPr>
-            <w:proofErr w:type="spellStart"/>
-            <w:r>
-              <w:rPr>
-                <w:rFonts w:ascii="Times New Roman" w:hAnsi="Times New Roman" w:cs="Times New Roman"/>
-                <w:b/>
-                <w:bCs/>
-                <w:sz w:val="24"/>
-                <w:szCs w:val="22"/>
-              </w:rPr>
-              <w:t>Aarji</w:t>
-            </w:r>
-            <w:proofErr w:type="spellEnd"/>
-            <w:r>
-              <w:rPr>
-                <w:rFonts w:ascii="Times New Roman" w:hAnsi="Times New Roman" w:cs="Times New Roman"/>
-                <w:b/>
-                <w:bCs/>
-                <w:sz w:val="24"/>
-                <w:szCs w:val="22"/>
-              </w:rPr>
-              <w:t xml:space="preserve"> Giri</w:t>
-            </w:r>
-          </w:p>
-          <w:p>
-            <w:pPr>
-              <w:jc w:val="center"/>
-              <w:rPr>
-                <w:rFonts w:ascii="Times New Roman" w:hAnsi="Times New Roman" w:cs="Times New Roman"/>
-                <w:b/>
-                <w:bCs/>
-                <w:sz w:val="24"/>
-                <w:szCs w:val="22"/>
-              </w:rPr>
-            </w:pPr>
-            <w:r>
-              <w:rPr>
-                <w:rFonts w:ascii="Times New Roman" w:hAnsi="Times New Roman" w:cs="Times New Roman"/>
-                <w:b/>
-                <w:bCs/>
-                <w:sz w:val="24"/>
-                <w:szCs w:val="22"/>
-              </w:rPr>
-              <w:t>92.16%, 3.9 GPA</w:t>
+            <w:r>
+              <w:rPr>
+                <w:rFonts w:ascii="Times New Roman" w:hAnsi="Times New Roman" w:cs="Times New Roman"/>
+                <w:b/>
+                <w:bCs/>
+                <w:sz w:val="24"/>
+                <w:szCs w:val="22"/>
+              </w:rPr>
+              <w:t>Aarji Giri</w:t>
+            </w:r>
+          </w:p>
+          <w:p>
+            <w:pPr>
+              <w:jc w:val="center"/>
+              <w:rPr>
+                <w:rFonts w:ascii="Times New Roman" w:hAnsi="Times New Roman" w:cs="Times New Roman"/>
+                <w:b/>
+                <w:bCs/>
+                <w:sz w:val="24"/>
+                <w:szCs w:val="22"/>
+              </w:rPr>
+            </w:pPr>
+            <w:r>
+              <w:rPr>
+                <w:rFonts w:ascii="Times New Roman" w:hAnsi="Times New Roman" w:cs="Times New Roman"/>
+                <w:b/>
+                <w:bCs/>
+                <w:sz w:val="24"/>
+                <w:szCs w:val="22"/>
+              </w:rPr>
+              <w:t>3.</w:t>
+            </w:r>
+            <w:r>
+              <w:rPr>
+                <w:rFonts w:ascii="Times New Roman" w:hAnsi="Times New Roman" w:cs="Times New Roman"/>
+                <w:b/>
+                <w:bCs/>
+                <w:sz w:val="24"/>
+                <w:szCs w:val="22"/>
+              </w:rPr>
+              <w:t>8</w:t>
+            </w:r>
+            <w:r>
+              <w:rPr>
+                <w:rFonts w:ascii="Times New Roman" w:hAnsi="Times New Roman" w:cs="Times New Roman"/>
+                <w:b/>
+                <w:bCs/>
+                <w:sz w:val="24"/>
+                <w:szCs w:val="22"/>
+              </w:rPr>
+              <w:t xml:space="preserve"> GPA</w:t>
             </w:r>
           </w:p>
         </w:tc>
@@ -2136,49 +2122,57 @@
                 <w:szCs w:val="22"/>
               </w:rPr>
             </w:pPr>
-            <w:proofErr w:type="spellStart"/>
-            <w:r>
-              <w:rPr>
-                <w:rFonts w:ascii="Times New Roman" w:hAnsi="Times New Roman" w:cs="Times New Roman"/>
-                <w:b/>
-                <w:bCs/>
-                <w:sz w:val="24"/>
-                <w:szCs w:val="22"/>
-              </w:rPr>
-              <w:t>Rihansha</w:t>
-            </w:r>
-            <w:proofErr w:type="spellEnd"/>
-            <w:r>
-              <w:rPr>
-                <w:rFonts w:ascii="Times New Roman" w:hAnsi="Times New Roman" w:cs="Times New Roman"/>
-                <w:b/>
-                <w:bCs/>
-                <w:sz w:val="24"/>
-                <w:szCs w:val="22"/>
-              </w:rPr>
-              <w:t xml:space="preserve"> Mahato</w:t>
-            </w:r>
-          </w:p>
-          <w:p>
-            <w:pPr>
-              <w:jc w:val="center"/>
-              <w:rPr>
-                <w:rFonts w:ascii="Times New Roman" w:hAnsi="Times New Roman" w:cs="Times New Roman"/>
-                <w:b/>
-                <w:bCs/>
-                <w:sz w:val="24"/>
-                <w:szCs w:val="22"/>
-              </w:rPr>
-            </w:pPr>
-            <w:r>
-              <w:rPr>
-                <w:rFonts w:ascii="Times New Roman" w:hAnsi="Times New Roman" w:cs="Times New Roman"/>
-                <w:b/>
-                <w:bCs/>
-                <w:sz w:val="24"/>
-                <w:szCs w:val="22"/>
-              </w:rPr>
-              <w:t>3.83 GPA</w:t>
+            <w:r>
+              <w:rPr>
+                <w:rFonts w:ascii="Times New Roman" w:hAnsi="Times New Roman" w:cs="Times New Roman"/>
+                <w:b/>
+                <w:bCs/>
+                <w:sz w:val="24"/>
+                <w:szCs w:val="22"/>
+              </w:rPr>
+              <w:t>Rihansha Mahato</w:t>
+            </w:r>
+          </w:p>
+          <w:p>
+            <w:pPr>
+              <w:jc w:val="center"/>
+              <w:rPr>
+                <w:rFonts w:ascii="Times New Roman" w:hAnsi="Times New Roman" w:cs="Times New Roman"/>
+                <w:b/>
+                <w:bCs/>
+                <w:sz w:val="24"/>
+                <w:szCs w:val="22"/>
+              </w:rPr>
+            </w:pPr>
+            <w:r>
+              <w:rPr>
+                <w:rFonts w:ascii="Times New Roman" w:hAnsi="Times New Roman" w:cs="Times New Roman"/>
+                <w:b/>
+                <w:bCs/>
+                <w:sz w:val="24"/>
+                <w:szCs w:val="22"/>
+              </w:rPr>
+              <w:t>3.8</w:t>
+            </w:r>
+            <w:r>
+              <w:rPr>
+                <w:rFonts w:ascii="Times New Roman" w:hAnsi="Times New Roman" w:cs="Times New Roman"/>
+                <w:b/>
+                <w:bCs/>
+                <w:sz w:val="24"/>
+                <w:szCs w:val="22"/>
+              </w:rPr>
+              <w:t>5</w:t>
+            </w:r>
+            <w:r>
+              <w:rPr>
+                <w:rFonts w:ascii="Times New Roman" w:hAnsi="Times New Roman" w:cs="Times New Roman"/>
+                <w:b/>
+                <w:bCs/>
+                <w:sz w:val="24"/>
+                <w:szCs w:val="22"/>
+              </w:rPr>
+              <w:t xml:space="preserve"> GPA</w:t>
             </w:r>
           </w:p>
         </w:tc>
@@ -2228,7 +2222,27 @@
                 <w:sz w:val="24"/>
                 <w:szCs w:val="22"/>
               </w:rPr>
-              <w:t>3.55 GPA</w:t>
+              <w:t>3.</w:t>
+            </w:r>
+            <w:r>
+              <w:rPr>
+                <w:rFonts w:ascii="Times New Roman" w:hAnsi="Times New Roman" w:cs="Times New Roman"/>
+                <w:b/>
+                <w:bCs/>
+                <w:sz w:val="24"/>
+                <w:szCs w:val="22"/>
+              </w:rPr>
+              <w:t>61</w:t>
+            </w:r>
+            <w:r>
+              <w:rPr>
+                <w:rFonts w:ascii="Times New Roman" w:hAnsi="Times New Roman" w:cs="Times New Roman"/>
+                <w:b/>
+                <w:bCs/>
+                <w:sz w:val="24"/>
+                <w:szCs w:val="22"/>
+              </w:rPr>
+              <w:t xml:space="preserve"> GPA</w:t>
             </w:r>
           </w:p>
         </w:tc>
@@ -2278,7 +2292,27 @@
                 <w:sz w:val="24"/>
                 <w:szCs w:val="22"/>
               </w:rPr>
-              <w:t>85.9%, 3.51 GPA</w:t>
+              <w:t>3.5</w:t>
+            </w:r>
+            <w:r>
+              <w:rPr>
+                <w:rFonts w:ascii="Times New Roman" w:hAnsi="Times New Roman" w:cs="Times New Roman"/>
+                <w:b/>
+                <w:bCs/>
+                <w:sz w:val="24"/>
+                <w:szCs w:val="22"/>
+              </w:rPr>
+              <w:t>7</w:t>
+            </w:r>
+            <w:r>
+              <w:rPr>
+                <w:rFonts w:ascii="Times New Roman" w:hAnsi="Times New Roman" w:cs="Times New Roman"/>
+                <w:b/>
+                <w:bCs/>
+                <w:sz w:val="24"/>
+                <w:szCs w:val="22"/>
+              </w:rPr>
+              <w:t xml:space="preserve"> GPA</w:t>
             </w:r>
           </w:p>
         </w:tc>
@@ -2372,7 +2406,61 @@
                 <w:sz w:val="24"/>
                 <w:szCs w:val="22"/>
               </w:rPr>
-              <w:t>95.48%, 4 GPA</w:t>
+              <w:t>3.92</w:t>
+            </w:r>
+            <w:r>
+              <w:rPr>
+                <w:rFonts w:ascii="Times New Roman" w:hAnsi="Times New Roman" w:cs="Times New Roman"/>
+                <w:b/>
+                <w:bCs/>
+                <w:sz w:val="24"/>
+                <w:szCs w:val="22"/>
+              </w:rPr>
+              <w:t xml:space="preserve"> GPA</w:t>
+            </w:r>
+          </w:p>
+          <w:p>
+            <w:pPr>
+              <w:jc w:val="center"/>
+              <w:rPr>
+                <w:rFonts w:ascii="Times New Roman" w:hAnsi="Times New Roman" w:cs="Times New Roman"/>
+                <w:b/>
+                <w:bCs/>
+                <w:sz w:val="24"/>
+                <w:szCs w:val="22"/>
+              </w:rPr>
+            </w:pPr>
+            <w:r>
+              <w:rPr>
+                <w:rFonts w:ascii="Times New Roman" w:hAnsi="Times New Roman" w:cs="Times New Roman"/>
+                <w:b/>
+                <w:bCs/>
+                <w:sz w:val="24"/>
+                <w:szCs w:val="22"/>
+              </w:rPr>
+              <w:t>Prasamsha Pandey</w:t>
+            </w:r>
+          </w:p>
+          <w:p>
+            <w:pPr>
+              <w:jc w:val="center"/>
+              <w:rPr>
+                <w:rFonts w:ascii="Times New Roman" w:hAnsi="Times New Roman" w:cs="Times New Roman"/>
+                <w:b/>
+                <w:bCs/>
+                <w:sz w:val="24"/>
+                <w:szCs w:val="22"/>
+              </w:rPr>
+            </w:pPr>
+            <w:r>
+              <w:rPr>
+                <w:rFonts w:ascii="Times New Roman" w:hAnsi="Times New Roman" w:cs="Times New Roman"/>
+                <w:b/>
+                <w:bCs/>
+                <w:sz w:val="24"/>
+                <w:szCs w:val="22"/>
+              </w:rPr>
+              <w:t>3.92 GPA</w:t>
             </w:r>
           </w:p>
         </w:tc>
@@ -2392,49 +2480,57 @@
                 <w:szCs w:val="22"/>
               </w:rPr>
             </w:pPr>
-            <w:proofErr w:type="spellStart"/>
-            <w:r>
-              <w:rPr>
-                <w:rFonts w:ascii="Times New Roman" w:hAnsi="Times New Roman" w:cs="Times New Roman"/>
-                <w:b/>
-                <w:bCs/>
-                <w:sz w:val="24"/>
-                <w:szCs w:val="22"/>
-              </w:rPr>
-              <w:t>Prasamsha</w:t>
-            </w:r>
-            <w:proofErr w:type="spellEnd"/>
-            <w:r>
-              <w:rPr>
-                <w:rFonts w:ascii="Times New Roman" w:hAnsi="Times New Roman" w:cs="Times New Roman"/>
-                <w:b/>
-                <w:bCs/>
-                <w:sz w:val="24"/>
-                <w:szCs w:val="22"/>
-              </w:rPr>
-              <w:t xml:space="preserve"> Pandey</w:t>
-            </w:r>
-          </w:p>
-          <w:p>
-            <w:pPr>
-              <w:jc w:val="center"/>
-              <w:rPr>
-                <w:rFonts w:ascii="Times New Roman" w:hAnsi="Times New Roman" w:cs="Times New Roman"/>
-                <w:b/>
-                <w:bCs/>
-                <w:sz w:val="24"/>
-                <w:szCs w:val="22"/>
-              </w:rPr>
-            </w:pPr>
-            <w:r>
-              <w:rPr>
-                <w:rFonts w:ascii="Times New Roman" w:hAnsi="Times New Roman" w:cs="Times New Roman"/>
-                <w:b/>
-                <w:bCs/>
-                <w:sz w:val="24"/>
-                <w:szCs w:val="22"/>
-              </w:rPr>
-              <w:t>95.25%, 4 GPA</w:t>
+            <w:r>
+              <w:rPr>
+                <w:rFonts w:ascii="Times New Roman" w:hAnsi="Times New Roman" w:cs="Times New Roman"/>
+                <w:b/>
+                <w:bCs/>
+                <w:sz w:val="24"/>
+                <w:szCs w:val="22"/>
+              </w:rPr>
+              <w:t>Swaiksha Pathak</w:t>
+            </w:r>
+          </w:p>
+          <w:p>
+            <w:pPr>
+              <w:jc w:val="center"/>
+              <w:rPr>
+                <w:rFonts w:ascii="Times New Roman" w:hAnsi="Times New Roman" w:cs="Times New Roman"/>
+                <w:b/>
+                <w:bCs/>
+                <w:sz w:val="24"/>
+                <w:szCs w:val="22"/>
+              </w:rPr>
+            </w:pPr>
+            <w:r>
+              <w:rPr>
+                <w:rFonts w:ascii="Times New Roman" w:hAnsi="Times New Roman" w:cs="Times New Roman"/>
+                <w:b/>
+                <w:bCs/>
+                <w:sz w:val="24"/>
+                <w:szCs w:val="22"/>
+              </w:rPr>
+              <w:t>3.</w:t>
+            </w:r>
+            <w:r>
+              <w:rPr>
+                <w:rFonts w:ascii="Times New Roman" w:hAnsi="Times New Roman" w:cs="Times New Roman"/>
+                <w:b/>
+                <w:bCs/>
+                <w:sz w:val="24"/>
+                <w:szCs w:val="22"/>
+              </w:rPr>
+              <w:t>75</w:t>
+            </w:r>
+            <w:r>
+              <w:rPr>
+                <w:rFonts w:ascii="Times New Roman" w:hAnsi="Times New Roman" w:cs="Times New Roman"/>
+                <w:b/>
+                <w:bCs/>
+                <w:sz w:val="24"/>
+                <w:szCs w:val="22"/>
+              </w:rPr>
+              <w:t xml:space="preserve"> GPA</w:t>
             </w:r>
           </w:p>
         </w:tc>
@@ -2454,49 +2550,57 @@
                 <w:szCs w:val="22"/>
               </w:rPr>
             </w:pPr>
-            <w:proofErr w:type="spellStart"/>
-            <w:r>
-              <w:rPr>
-                <w:rFonts w:ascii="Times New Roman" w:hAnsi="Times New Roman" w:cs="Times New Roman"/>
-                <w:b/>
-                <w:bCs/>
-                <w:sz w:val="24"/>
-                <w:szCs w:val="22"/>
-              </w:rPr>
-              <w:t>Swaiksha</w:t>
-            </w:r>
-            <w:proofErr w:type="spellEnd"/>
-            <w:r>
-              <w:rPr>
-                <w:rFonts w:ascii="Times New Roman" w:hAnsi="Times New Roman" w:cs="Times New Roman"/>
-                <w:b/>
-                <w:bCs/>
-                <w:sz w:val="24"/>
-                <w:szCs w:val="22"/>
-              </w:rPr>
-              <w:t xml:space="preserve"> Pathak</w:t>
-            </w:r>
-          </w:p>
-          <w:p>
-            <w:pPr>
-              <w:jc w:val="center"/>
-              <w:rPr>
-                <w:rFonts w:ascii="Times New Roman" w:hAnsi="Times New Roman" w:cs="Times New Roman"/>
-                <w:b/>
-                <w:bCs/>
-                <w:sz w:val="24"/>
-                <w:szCs w:val="22"/>
-              </w:rPr>
-            </w:pPr>
-            <w:r>
-              <w:rPr>
-                <w:rFonts w:ascii="Times New Roman" w:hAnsi="Times New Roman" w:cs="Times New Roman"/>
-                <w:b/>
-                <w:bCs/>
-                <w:sz w:val="24"/>
-                <w:szCs w:val="22"/>
-              </w:rPr>
-              <w:t>3.88 GPA</w:t>
+            <w:r>
+              <w:rPr>
+                <w:rFonts w:ascii="Times New Roman" w:hAnsi="Times New Roman" w:cs="Times New Roman"/>
+                <w:b/>
+                <w:bCs/>
+                <w:sz w:val="24"/>
+                <w:szCs w:val="22"/>
+              </w:rPr>
+              <w:t>Siddhika Giri</w:t>
+            </w:r>
+          </w:p>
+          <w:p>
+            <w:pPr>
+              <w:jc w:val="center"/>
+              <w:rPr>
+                <w:rFonts w:ascii="Times New Roman" w:hAnsi="Times New Roman" w:cs="Times New Roman"/>
+                <w:b/>
+                <w:bCs/>
+                <w:sz w:val="24"/>
+                <w:szCs w:val="22"/>
+              </w:rPr>
+            </w:pPr>
+            <w:r>
+              <w:rPr>
+                <w:rFonts w:ascii="Times New Roman" w:hAnsi="Times New Roman" w:cs="Times New Roman"/>
+                <w:b/>
+                <w:bCs/>
+                <w:sz w:val="24"/>
+                <w:szCs w:val="22"/>
+              </w:rPr>
+              <w:t>3.</w:t>
+            </w:r>
+            <w:r>
+              <w:rPr>
+                <w:rFonts w:ascii="Times New Roman" w:hAnsi="Times New Roman" w:cs="Times New Roman"/>
+                <w:b/>
+                <w:bCs/>
+                <w:sz w:val="24"/>
+                <w:szCs w:val="22"/>
+              </w:rPr>
+              <w:t>74</w:t>
+            </w:r>
+            <w:r>
+              <w:rPr>
+                <w:rFonts w:ascii="Times New Roman" w:hAnsi="Times New Roman" w:cs="Times New Roman"/>
+                <w:b/>
+                <w:bCs/>
+                <w:sz w:val="24"/>
+                <w:szCs w:val="22"/>
+              </w:rPr>
+              <w:t xml:space="preserve"> GPA</w:t>
             </w:r>
           </w:p>
         </w:tc>
@@ -2590,7 +2694,27 @@
                 <w:sz w:val="24"/>
                 <w:szCs w:val="22"/>
               </w:rPr>
-              <w:t>3.87 GPA</w:t>
+              <w:t>3.</w:t>
+            </w:r>
+            <w:r>
+              <w:rPr>
+                <w:rFonts w:ascii="Times New Roman" w:hAnsi="Times New Roman" w:cs="Times New Roman"/>
+                <w:b/>
+                <w:bCs/>
+                <w:sz w:val="24"/>
+                <w:szCs w:val="22"/>
+              </w:rPr>
+              <w:t>69</w:t>
+            </w:r>
+            <w:r>
+              <w:rPr>
+                <w:rFonts w:ascii="Times New Roman" w:hAnsi="Times New Roman" w:cs="Times New Roman"/>
+                <w:b/>
+                <w:bCs/>
+                <w:sz w:val="24"/>
+                <w:szCs w:val="22"/>
+              </w:rPr>
+              <w:t xml:space="preserve"> GPA</w:t>
             </w:r>
           </w:p>
         </w:tc>
@@ -2610,49 +2734,57 @@
                 <w:szCs w:val="22"/>
               </w:rPr>
             </w:pPr>
-            <w:proofErr w:type="spellStart"/>
-            <w:r>
-              <w:rPr>
-                <w:rFonts w:ascii="Times New Roman" w:hAnsi="Times New Roman" w:cs="Times New Roman"/>
-                <w:b/>
-                <w:bCs/>
-                <w:sz w:val="24"/>
-                <w:szCs w:val="22"/>
-              </w:rPr>
-              <w:t>Prasiddha</w:t>
-            </w:r>
-            <w:proofErr w:type="spellEnd"/>
-            <w:r>
-              <w:rPr>
-                <w:rFonts w:ascii="Times New Roman" w:hAnsi="Times New Roman" w:cs="Times New Roman"/>
-                <w:b/>
-                <w:bCs/>
-                <w:sz w:val="24"/>
-                <w:szCs w:val="22"/>
-              </w:rPr>
-              <w:t xml:space="preserve"> Bhandari</w:t>
-            </w:r>
-          </w:p>
-          <w:p>
-            <w:pPr>
-              <w:jc w:val="center"/>
-              <w:rPr>
-                <w:rFonts w:ascii="Times New Roman" w:hAnsi="Times New Roman" w:cs="Times New Roman"/>
-                <w:b/>
-                <w:bCs/>
-                <w:sz w:val="24"/>
-                <w:szCs w:val="22"/>
-              </w:rPr>
-            </w:pPr>
-            <w:r>
-              <w:rPr>
-                <w:rFonts w:ascii="Times New Roman" w:hAnsi="Times New Roman" w:cs="Times New Roman"/>
-                <w:b/>
-                <w:bCs/>
-                <w:sz w:val="24"/>
-                <w:szCs w:val="22"/>
-              </w:rPr>
-              <w:t>88.89%, 3.77 GPA</w:t>
+            <w:r>
+              <w:rPr>
+                <w:rFonts w:ascii="Times New Roman" w:hAnsi="Times New Roman" w:cs="Times New Roman"/>
+                <w:b/>
+                <w:bCs/>
+                <w:sz w:val="24"/>
+                <w:szCs w:val="22"/>
+              </w:rPr>
+              <w:t>Prasiddha Bhandari</w:t>
+            </w:r>
+          </w:p>
+          <w:p>
+            <w:pPr>
+              <w:jc w:val="center"/>
+              <w:rPr>
+                <w:rFonts w:ascii="Times New Roman" w:hAnsi="Times New Roman" w:cs="Times New Roman"/>
+                <w:b/>
+                <w:bCs/>
+                <w:sz w:val="24"/>
+                <w:szCs w:val="22"/>
+              </w:rPr>
+            </w:pPr>
+            <w:r>
+              <w:rPr>
+                <w:rFonts w:ascii="Times New Roman" w:hAnsi="Times New Roman" w:cs="Times New Roman"/>
+                <w:b/>
+                <w:bCs/>
+                <w:sz w:val="24"/>
+                <w:szCs w:val="22"/>
+              </w:rPr>
+              <w:t>3.</w:t>
+            </w:r>
+            <w:r>
+              <w:rPr>
+                <w:rFonts w:ascii="Times New Roman" w:hAnsi="Times New Roman" w:cs="Times New Roman"/>
+                <w:b/>
+                <w:bCs/>
+                <w:sz w:val="24"/>
+                <w:szCs w:val="22"/>
+              </w:rPr>
+              <w:t>63</w:t>
+            </w:r>
+            <w:r>
+              <w:rPr>
+                <w:rFonts w:ascii="Times New Roman" w:hAnsi="Times New Roman" w:cs="Times New Roman"/>
+                <w:b/>
+                <w:bCs/>
+                <w:sz w:val="24"/>
+                <w:szCs w:val="22"/>
+              </w:rPr>
+              <w:t xml:space="preserve"> GPA</w:t>
             </w:r>
           </w:p>
         </w:tc>
@@ -2702,7 +2834,27 @@
                 <w:sz w:val="24"/>
                 <w:szCs w:val="22"/>
               </w:rPr>
-              <w:t>88.41%, 3.77 GPA</w:t>
+              <w:t>3.</w:t>
+            </w:r>
+            <w:r>
+              <w:rPr>
+                <w:rFonts w:ascii="Times New Roman" w:hAnsi="Times New Roman" w:cs="Times New Roman"/>
+                <w:b/>
+                <w:bCs/>
+                <w:sz w:val="24"/>
+                <w:szCs w:val="22"/>
+              </w:rPr>
+              <w:t>58</w:t>
+            </w:r>
+            <w:r>
+              <w:rPr>
+                <w:rFonts w:ascii="Times New Roman" w:hAnsi="Times New Roman" w:cs="Times New Roman"/>
+                <w:b/>
+                <w:bCs/>
+                <w:sz w:val="24"/>
+                <w:szCs w:val="22"/>
+              </w:rPr>
+              <w:t xml:space="preserve"> GPA</w:t>
             </w:r>
           </w:p>
         </w:tc>
@@ -3719,20 +3871,8 @@
           <w:sz w:val="24"/>
           <w:szCs w:val="22"/>
         </w:rPr>
-        <w:t>Exam Co-</w:t>
+        <w:t>Exam Co-ordinator</w:t>
       </w:r>
-      <w:proofErr w:type="spellStart"/>
-      <w:r>
-        <w:rPr>
-          <w:rFonts w:ascii="Times New Roman" w:hAnsi="Times New Roman" w:cs="Times New Roman"/>
-          <w:b/>
-          <w:bCs/>
-          <w:sz w:val="24"/>
-          <w:szCs w:val="22"/>
-        </w:rPr>
-        <w:t>ordinator</w:t>
-      </w:r>
-      <w:proofErr w:type="spellEnd"/>
     </w:p>
     <w:sectPr>
       <w:pgSz w:w="11906" w:h="16838" w:code="9"/>

</xml_diff>